<commit_message>
replacing some files for the finishing touches
</commit_message>
<xml_diff>
--- a/REPORT_Final/ETL_Report.docx
+++ b/REPORT_Final/ETL_Report.docx
@@ -7,7 +7,26 @@
         <w:jc w:val="both"/>
       </w:pPr>
       <w:r>
-        <w:t>International Business Report</w:t>
+        <w:t xml:space="preserve">International Business </w:t>
+      </w:r>
+      <w:r>
+        <w:t>Voyager</w:t>
+      </w:r>
+    </w:p>
+    <w:p>
+      <w:pPr>
+        <w:jc w:val="both"/>
+      </w:pPr>
+      <w:r>
+        <w:t>Data base creation.</w:t>
+      </w:r>
+    </w:p>
+    <w:p>
+      <w:pPr>
+        <w:jc w:val="both"/>
+      </w:pPr>
+      <w:r>
+        <w:t>By: Carlos J., Denis S., and Ian W.</w:t>
       </w:r>
     </w:p>
     <w:p>
@@ -62,7 +81,15 @@
         <w:jc w:val="both"/>
       </w:pPr>
       <w:r>
-        <w:t xml:space="preserve">First, we took into consideration some basic variables/information of a many countries. In particular, a dataset with a unique number of countries which we assigned the primary key and use this as our reference to other datasets when using SQL. </w:t>
+        <w:t xml:space="preserve">First, we took into consideration some basic variables/information of a many countries. </w:t>
+      </w:r>
+      <w:proofErr w:type="gramStart"/>
+      <w:r>
+        <w:t>In particular, a</w:t>
+      </w:r>
+      <w:proofErr w:type="gramEnd"/>
+      <w:r>
+        <w:t xml:space="preserve"> dataset with a unique number of countries which we assigned the primary key and use this as our reference to other datasets when using SQL. </w:t>
       </w:r>
       <w:r>
         <w:t xml:space="preserve"> </w:t>
@@ -76,13 +103,15 @@
         <w:jc w:val="both"/>
       </w:pPr>
       <w:r>
-        <w:t>For our Economic Freedom dataset, this file includes many variables that relate to legal issues, tariffs, government, credit, and etc. W</w:t>
-      </w:r>
-      <w:r>
-        <w:t>e see this data fit to help develop an analysis to whether a country is fit to host one of our business locations</w:t>
-      </w:r>
-      <w:r>
-        <w:t xml:space="preserve">. </w:t>
+        <w:t xml:space="preserve">For our Economic Freedom dataset, this file includes many variables that relate to legal issues, tariffs, government, credit, </w:t>
+      </w:r>
+      <w:proofErr w:type="gramStart"/>
+      <w:r>
+        <w:t>and etc.</w:t>
+      </w:r>
+      <w:proofErr w:type="gramEnd"/>
+      <w:r>
+        <w:t xml:space="preserve"> We see this data fit to help develop an analysis to whether a country is fit to host one of our business locations. </w:t>
       </w:r>
       <w:r>
         <w:t xml:space="preserve"> </w:t>
@@ -99,13 +128,7 @@
         <w:t xml:space="preserve">For our Ease of Doing Business dataset, this file includes many variables such as how easy it is to open a business, </w:t>
       </w:r>
       <w:r>
-        <w:t xml:space="preserve">registering a business, starting a business and ease of doing business. </w:t>
-      </w:r>
-      <w:r>
-        <w:t>we see this data fit to help develop an analysis to whether a country is fit to host one of our business locations</w:t>
-      </w:r>
-      <w:r>
-        <w:t>.</w:t>
+        <w:t>registering a business, starting a business and ease of doing business. we see this data fit to help develop an analysis to whether a country is fit to host one of our business locations.</w:t>
       </w:r>
       <w:r>
         <w:t xml:space="preserve"> </w:t>
@@ -149,7 +172,15 @@
         <w:jc w:val="both"/>
       </w:pPr>
       <w:r>
-        <w:t xml:space="preserve">We ran into a few problems with respect to proper spelling, and modifying each names, so all datasets have the same spelling and format of names in each country column for each dataset. </w:t>
+        <w:t xml:space="preserve">We ran into a few problems with respect to proper spelling, and modifying each </w:t>
+      </w:r>
+      <w:proofErr w:type="gramStart"/>
+      <w:r>
+        <w:t>names</w:t>
+      </w:r>
+      <w:proofErr w:type="gramEnd"/>
+      <w:r>
+        <w:t xml:space="preserve">, so all datasets have the same spelling and format of names in each country column for each dataset. </w:t>
       </w:r>
     </w:p>
     <w:p>
@@ -163,24 +194,6 @@
     <w:p>
       <w:pPr>
         <w:jc w:val="both"/>
-        <w:rPr>
-          <w:u w:val="single"/>
-        </w:rPr>
-      </w:pPr>
-      <w:r>
-        <w:rPr>
-          <w:u w:val="single"/>
-        </w:rPr>
-        <w:t>Loading</w:t>
-      </w:r>
-    </w:p>
-    <w:p>
-      <w:r>
-        <w:t>We used SQLAlchemy for the loading part.</w:t>
-      </w:r>
-    </w:p>
-    <w:p>
-      <w:pPr>
         <w:rPr>
           <w:u w:val="single"/>
         </w:rPr>
@@ -190,6 +203,24 @@
           <w:u w:val="single"/>
         </w:rPr>
         <w:lastRenderedPageBreak/>
+        <w:t>Loading</w:t>
+      </w:r>
+    </w:p>
+    <w:p>
+      <w:r>
+        <w:t>We used SQLAlchemy for the loading part.</w:t>
+      </w:r>
+    </w:p>
+    <w:p>
+      <w:pPr>
+        <w:rPr>
+          <w:u w:val="single"/>
+        </w:rPr>
+      </w:pPr>
+      <w:r>
+        <w:rPr>
+          <w:u w:val="single"/>
+        </w:rPr>
         <w:t>Conclusion</w:t>
       </w:r>
     </w:p>
@@ -200,15 +231,29 @@
     </w:p>
     <w:p>
       <w:r>
-        <w:t xml:space="preserve">We are glad to have this database, and have future plans to include more data as the days go on. </w:t>
-      </w:r>
-    </w:p>
-    <w:p>
-      <w:r>
-        <w:t>We are confident in our finding and complete our ETL initiative.</w:t>
+        <w:t>We are glad to have this database</w:t>
+      </w:r>
+      <w:r>
+        <w:t xml:space="preserve"> </w:t>
       </w:r>
       <w:bookmarkStart w:id="0" w:name="_GoBack"/>
       <w:bookmarkEnd w:id="0"/>
+      <w:r>
+        <w:t xml:space="preserve">and have </w:t>
+      </w:r>
+      <w:proofErr w:type="gramStart"/>
+      <w:r>
+        <w:t>future plans</w:t>
+      </w:r>
+      <w:proofErr w:type="gramEnd"/>
+      <w:r>
+        <w:t xml:space="preserve"> to include more data as the days go on. </w:t>
+      </w:r>
+    </w:p>
+    <w:p>
+      <w:r>
+        <w:t>We are confident in our finding and complete our ETL initiative.</w:t>
+      </w:r>
     </w:p>
     <w:sectPr>
       <w:pgSz w:w="12240" w:h="15840"/>
@@ -343,6 +388,7 @@
     <w:lsdException w:name="HTML Sample" w:semiHidden="1" w:unhideWhenUsed="1"/>
     <w:lsdException w:name="HTML Typewriter" w:semiHidden="1" w:unhideWhenUsed="1"/>
     <w:lsdException w:name="HTML Variable" w:semiHidden="1" w:unhideWhenUsed="1"/>
+    <w:lsdException w:name="Normal Table" w:semiHidden="1" w:unhideWhenUsed="1"/>
     <w:lsdException w:name="annotation subject" w:semiHidden="1" w:unhideWhenUsed="1"/>
     <w:lsdException w:name="No List" w:semiHidden="1" w:unhideWhenUsed="1"/>
     <w:lsdException w:name="Outline List 1" w:semiHidden="1" w:unhideWhenUsed="1"/>
@@ -389,8 +435,10 @@
     <w:lsdException w:name="Table Subtle 2" w:semiHidden="1" w:unhideWhenUsed="1"/>
     <w:lsdException w:name="Table Web 1" w:semiHidden="1" w:unhideWhenUsed="1"/>
     <w:lsdException w:name="Table Web 2" w:semiHidden="1" w:unhideWhenUsed="1"/>
+    <w:lsdException w:name="Table Web 3" w:semiHidden="1" w:unhideWhenUsed="1"/>
     <w:lsdException w:name="Balloon Text" w:semiHidden="1" w:unhideWhenUsed="1"/>
     <w:lsdException w:name="Table Grid" w:uiPriority="39"/>
+    <w:lsdException w:name="Table Theme" w:semiHidden="1" w:unhideWhenUsed="1"/>
     <w:lsdException w:name="Placeholder Text" w:semiHidden="1"/>
     <w:lsdException w:name="No Spacing" w:uiPriority="1" w:qFormat="1"/>
     <w:lsdException w:name="Light Shading" w:uiPriority="60"/>

</xml_diff>